<commit_message>
tcc so faltando o vitu
</commit_message>
<xml_diff>
--- a/tcc (1) (1).docx
+++ b/tcc (1) (1).docx
@@ -1,6 +1,6 @@
 
 <file path=word/document.xml><?xml version="1.0" encoding="utf-8"?>
-<w:document xmlns:wpc="http://schemas.microsoft.com/office/word/2010/wordprocessingCanvas" xmlns:cx="http://schemas.microsoft.com/office/drawing/2014/chartex" xmlns:cx1="http://schemas.microsoft.com/office/drawing/2015/9/8/chartex" xmlns:cx2="http://schemas.microsoft.com/office/drawing/2015/10/21/chartex" xmlns:cx3="http://schemas.microsoft.com/office/drawing/2016/5/9/chartex" xmlns:cx4="http://schemas.microsoft.com/office/drawing/2016/5/10/chartex" xmlns:cx5="http://schemas.microsoft.com/office/drawing/2016/5/11/chartex" xmlns:cx6="http://schemas.microsoft.com/office/drawing/2016/5/12/chartex" xmlns:cx7="http://schemas.microsoft.com/office/drawing/2016/5/13/chartex" xmlns:cx8="http://schemas.microsoft.com/office/drawing/2016/5/14/chartex" xmlns:mc="http://schemas.openxmlformats.org/markup-compatibility/2006" xmlns:aink="http://schemas.microsoft.com/office/drawing/2016/ink" xmlns:am3d="http://schemas.microsoft.com/office/drawing/2017/model3d" xmlns:o="urn:schemas-microsoft-com:office:office" xmlns:r="http://schemas.openxmlformats.org/officeDocument/2006/relationships" xmlns:m="http://schemas.openxmlformats.org/officeDocument/2006/math" xmlns:v="urn:schemas-microsoft-com:vml" xmlns:wp14="http://schemas.microsoft.com/office/word/2010/wordprocessingDrawing" xmlns:wp="http://schemas.openxmlformats.org/drawingml/2006/wordprocessingDrawing" xmlns:w10="urn:schemas-microsoft-com:office:word" xmlns:w="http://schemas.openxmlformats.org/wordprocessingml/2006/main" xmlns:w14="http://schemas.microsoft.com/office/word/2010/wordml" xmlns:w15="http://schemas.microsoft.com/office/word/2012/wordml" xmlns:w16cex="http://schemas.microsoft.com/office/word/2018/wordml/cex" xmlns:w16cid="http://schemas.microsoft.com/office/word/2016/wordml/cid" xmlns:w16="http://schemas.microsoft.com/office/word/2018/wordml" xmlns:w16sdtdh="http://schemas.microsoft.com/office/word/2020/wordml/sdtdatahash" xmlns:w16se="http://schemas.microsoft.com/office/word/2015/wordml/symex" xmlns:wpg="http://schemas.microsoft.com/office/word/2010/wordprocessingGroup" xmlns:wpi="http://schemas.microsoft.com/office/word/2010/wordprocessingInk" xmlns:wne="http://schemas.microsoft.com/office/word/2006/wordml" xmlns:wps="http://schemas.microsoft.com/office/word/2010/wordprocessingShape" mc:Ignorable="w14 w15 w16se w16cid w16 w16cex w16sdtdh wp14">
+<w:document xmlns:wpc="http://schemas.microsoft.com/office/word/2010/wordprocessingCanvas" xmlns:mc="http://schemas.openxmlformats.org/markup-compatibility/2006" xmlns:o="urn:schemas-microsoft-com:office:office" xmlns:r="http://schemas.openxmlformats.org/officeDocument/2006/relationships" xmlns:m="http://schemas.openxmlformats.org/officeDocument/2006/math" xmlns:v="urn:schemas-microsoft-com:vml" xmlns:wp14="http://schemas.microsoft.com/office/word/2010/wordprocessingDrawing" xmlns:wp="http://schemas.openxmlformats.org/drawingml/2006/wordprocessingDrawing" xmlns:w10="urn:schemas-microsoft-com:office:word" xmlns:w="http://schemas.openxmlformats.org/wordprocessingml/2006/main" xmlns:w14="http://schemas.microsoft.com/office/word/2010/wordml" xmlns:w15="http://schemas.microsoft.com/office/word/2012/wordml" xmlns:wpg="http://schemas.microsoft.com/office/word/2010/wordprocessingGroup" xmlns:wpi="http://schemas.microsoft.com/office/word/2010/wordprocessingInk" xmlns:wne="http://schemas.microsoft.com/office/word/2006/wordml" xmlns:wps="http://schemas.microsoft.com/office/word/2010/wordprocessingShape" mc:Ignorable="w14 w15 wp14">
   <w:body>
     <w:p>
       <w:pPr>
@@ -1601,7 +1601,25 @@
           <w:sz w:val="24"/>
           <w:szCs w:val="24"/>
         </w:rPr>
-        <w:t xml:space="preserve">, Javascript, </w:t>
+        <w:t xml:space="preserve">, </w:t>
+      </w:r>
+      <w:proofErr w:type="spellStart"/>
+      <w:r>
+        <w:rPr>
+          <w:rFonts w:ascii="Arial" w:hAnsi="Arial" w:cs="Arial"/>
+          <w:sz w:val="24"/>
+          <w:szCs w:val="24"/>
+        </w:rPr>
+        <w:t>Javascript</w:t>
+      </w:r>
+      <w:proofErr w:type="spellEnd"/>
+      <w:r>
+        <w:rPr>
+          <w:rFonts w:ascii="Arial" w:hAnsi="Arial" w:cs="Arial"/>
+          <w:sz w:val="24"/>
+          <w:szCs w:val="24"/>
+        </w:rPr>
+        <w:t xml:space="preserve">, </w:t>
       </w:r>
       <w:proofErr w:type="spellStart"/>
       <w:r>
@@ -2017,6 +2035,13 @@
     </w:p>
     <w:sdt>
       <w:sdtPr>
+        <w:rPr>
+          <w:rFonts w:asciiTheme="minorHAnsi" w:eastAsiaTheme="minorHAnsi" w:hAnsiTheme="minorHAnsi" w:cstheme="minorBidi"/>
+          <w:color w:val="auto"/>
+          <w:sz w:val="22"/>
+          <w:szCs w:val="22"/>
+          <w:lang w:eastAsia="en-US"/>
+        </w:rPr>
         <w:id w:val="1158503840"/>
         <w:docPartObj>
           <w:docPartGallery w:val="Table of Contents"/>
@@ -2025,13 +2050,8 @@
       </w:sdtPr>
       <w:sdtEndPr>
         <w:rPr>
-          <w:rFonts w:asciiTheme="minorHAnsi" w:eastAsiaTheme="minorHAnsi" w:hAnsiTheme="minorHAnsi" w:cstheme="minorBidi"/>
-          <w:b/>
-          <w:bCs/>
-          <w:color w:val="auto"/>
-          <w:sz w:val="22"/>
-          <w:szCs w:val="22"/>
-          <w:lang w:eastAsia="en-US"/>
+          <w:b/>
+          <w:bCs/>
         </w:rPr>
       </w:sdtEndPr>
       <w:sdtContent>
@@ -5446,6 +5466,7 @@
           <w:noProof/>
           <w:sz w:val="24"/>
           <w:szCs w:val="24"/>
+          <w:lang w:eastAsia="pt-BR"/>
         </w:rPr>
         <w:drawing>
           <wp:inline distT="0" distB="0" distL="0" distR="0" wp14:anchorId="6FFBCADB" wp14:editId="238224C1">
@@ -5653,9 +5674,14 @@
       </w:r>
       <w:proofErr w:type="spellEnd"/>
       <w:r>
-        <w:t xml:space="preserve"> Stories</w:t>
+        <w:t xml:space="preserve"> </w:t>
+      </w:r>
+      <w:proofErr w:type="spellStart"/>
+      <w:r>
+        <w:t>Stories</w:t>
       </w:r>
       <w:bookmarkEnd w:id="3"/>
+      <w:proofErr w:type="spellEnd"/>
     </w:p>
     <w:p>
       <w:pPr>
@@ -6350,6 +6376,7 @@
           <w:noProof/>
           <w:sz w:val="24"/>
           <w:szCs w:val="24"/>
+          <w:lang w:eastAsia="pt-BR"/>
         </w:rPr>
         <w:drawing>
           <wp:inline distT="0" distB="0" distL="0" distR="0" wp14:anchorId="7C58678F" wp14:editId="13AC37A5">
@@ -6892,6 +6919,7 @@
           <w:noProof/>
           <w:sz w:val="24"/>
           <w:szCs w:val="24"/>
+          <w:lang w:eastAsia="pt-BR"/>
         </w:rPr>
         <w:drawing>
           <wp:inline distT="0" distB="0" distL="0" distR="0" wp14:anchorId="77E034A4" wp14:editId="6A7F15F5">
@@ -7566,6 +7594,7 @@
           <w:noProof/>
           <w:sz w:val="24"/>
           <w:szCs w:val="24"/>
+          <w:lang w:eastAsia="pt-BR"/>
         </w:rPr>
         <w:drawing>
           <wp:inline distT="0" distB="0" distL="0" distR="0" wp14:anchorId="6368DEE5" wp14:editId="55367880">
@@ -9182,6 +9211,7 @@
           <w:noProof/>
           <w:sz w:val="28"/>
           <w:szCs w:val="28"/>
+          <w:lang w:eastAsia="pt-BR"/>
         </w:rPr>
         <w:drawing>
           <wp:inline distT="0" distB="0" distL="0" distR="0" wp14:anchorId="1B16A2D3" wp14:editId="36F99C10">
@@ -9290,6 +9320,7 @@
           <w:noProof/>
           <w:sz w:val="28"/>
           <w:szCs w:val="28"/>
+          <w:lang w:eastAsia="pt-BR"/>
         </w:rPr>
         <w:drawing>
           <wp:inline distT="0" distB="0" distL="0" distR="0" wp14:anchorId="46BEEE04" wp14:editId="4FE735D5">
@@ -9971,6 +10002,7 @@
           <w:noProof/>
           <w:sz w:val="144"/>
           <w:szCs w:val="144"/>
+          <w:lang w:eastAsia="pt-BR"/>
         </w:rPr>
         <w:drawing>
           <wp:inline distT="0" distB="0" distL="0" distR="0" wp14:anchorId="05049B4A" wp14:editId="31BC1EBD">
@@ -10061,6 +10093,7 @@
           <w:noProof/>
           <w:sz w:val="144"/>
           <w:szCs w:val="144"/>
+          <w:lang w:eastAsia="pt-BR"/>
         </w:rPr>
         <w:drawing>
           <wp:inline distT="0" distB="0" distL="0" distR="0" wp14:anchorId="306F82AD" wp14:editId="1A669757">
@@ -10110,6 +10143,7 @@
           <w:noProof/>
           <w:sz w:val="144"/>
           <w:szCs w:val="144"/>
+          <w:lang w:eastAsia="pt-BR"/>
         </w:rPr>
         <w:drawing>
           <wp:inline distT="0" distB="0" distL="0" distR="0" wp14:anchorId="3D592EB5" wp14:editId="50EC146F">
@@ -10937,6 +10971,7 @@
           <w:noProof/>
           <w:sz w:val="4"/>
           <w:szCs w:val="4"/>
+          <w:lang w:eastAsia="pt-BR"/>
         </w:rPr>
         <w:drawing>
           <wp:inline distT="0" distB="0" distL="0" distR="0" wp14:anchorId="5E34E779" wp14:editId="119E9CA4">
@@ -11027,6 +11062,7 @@
           <w:noProof/>
           <w:sz w:val="24"/>
           <w:szCs w:val="24"/>
+          <w:lang w:eastAsia="pt-BR"/>
         </w:rPr>
         <w:drawing>
           <wp:inline distT="0" distB="0" distL="0" distR="0" wp14:anchorId="0BC5284F" wp14:editId="404D6BBF">
@@ -11848,6 +11884,7 @@
           <w:noProof/>
           <w:sz w:val="28"/>
           <w:szCs w:val="28"/>
+          <w:lang w:eastAsia="pt-BR"/>
         </w:rPr>
         <w:drawing>
           <wp:inline distT="0" distB="0" distL="0" distR="0" wp14:anchorId="66470566" wp14:editId="529D9B28">
@@ -11897,6 +11934,7 @@
           <w:noProof/>
           <w:sz w:val="28"/>
           <w:szCs w:val="28"/>
+          <w:lang w:eastAsia="pt-BR"/>
         </w:rPr>
         <w:drawing>
           <wp:inline distT="0" distB="0" distL="0" distR="0" wp14:anchorId="16A86045" wp14:editId="1D058F62">
@@ -11946,6 +11984,7 @@
           <w:noProof/>
           <w:sz w:val="28"/>
           <w:szCs w:val="28"/>
+          <w:lang w:eastAsia="pt-BR"/>
         </w:rPr>
         <w:drawing>
           <wp:inline distT="0" distB="0" distL="0" distR="0" wp14:anchorId="1AC626A3" wp14:editId="4A78F94C">
@@ -12048,6 +12087,7 @@
           <w:noProof/>
           <w:sz w:val="24"/>
           <w:szCs w:val="24"/>
+          <w:lang w:eastAsia="pt-BR"/>
         </w:rPr>
         <w:drawing>
           <wp:anchor distT="0" distB="0" distL="114300" distR="114300" simplePos="0" relativeHeight="251660288" behindDoc="0" locked="0" layoutInCell="1" allowOverlap="1" wp14:anchorId="69AC6AA7" wp14:editId="2FB5B295">
@@ -12111,6 +12151,7 @@
           <w:noProof/>
           <w:sz w:val="24"/>
           <w:szCs w:val="24"/>
+          <w:lang w:eastAsia="pt-BR"/>
         </w:rPr>
         <w:drawing>
           <wp:anchor distT="0" distB="0" distL="114300" distR="114300" simplePos="0" relativeHeight="251659264" behindDoc="0" locked="0" layoutInCell="1" allowOverlap="1" wp14:anchorId="31AF6996" wp14:editId="5F80707E">
@@ -12936,6 +12977,7 @@
           <w:noProof/>
           <w:sz w:val="28"/>
           <w:szCs w:val="28"/>
+          <w:lang w:eastAsia="pt-BR"/>
         </w:rPr>
         <w:drawing>
           <wp:inline distT="0" distB="0" distL="0" distR="0" wp14:anchorId="12582F93" wp14:editId="1E902B73">
@@ -13068,6 +13110,7 @@
           <w:noProof/>
           <w:sz w:val="28"/>
           <w:szCs w:val="28"/>
+          <w:lang w:eastAsia="pt-BR"/>
         </w:rPr>
         <w:drawing>
           <wp:inline distT="0" distB="0" distL="0" distR="0" wp14:anchorId="45EA169B" wp14:editId="6F89298A">
@@ -13118,6 +13161,7 @@
           <w:noProof/>
           <w:sz w:val="28"/>
           <w:szCs w:val="28"/>
+          <w:lang w:eastAsia="pt-BR"/>
         </w:rPr>
         <w:drawing>
           <wp:inline distT="0" distB="0" distL="0" distR="0" wp14:anchorId="7A04AA69" wp14:editId="1BA907A4">
@@ -13761,6 +13805,7 @@
           <w:noProof/>
           <w:sz w:val="28"/>
           <w:szCs w:val="28"/>
+          <w:lang w:eastAsia="pt-BR"/>
         </w:rPr>
         <w:drawing>
           <wp:inline distT="0" distB="0" distL="0" distR="0" wp14:anchorId="3ADAC959" wp14:editId="766B3804">
@@ -13905,6 +13950,7 @@
           <w:noProof/>
           <w:sz w:val="28"/>
           <w:szCs w:val="28"/>
+          <w:lang w:eastAsia="pt-BR"/>
         </w:rPr>
         <w:drawing>
           <wp:inline distT="0" distB="0" distL="0" distR="0" wp14:anchorId="6C0611C5" wp14:editId="227AFD4D">
@@ -14590,19 +14636,8 @@
           <w:sz w:val="24"/>
           <w:szCs w:val="24"/>
         </w:rPr>
-        <w:t xml:space="preserve">de cadastrar um carro para fazer seu </w:t>
-      </w:r>
-      <w:proofErr w:type="gramStart"/>
-      <w:r>
-        <w:rPr>
-          <w:rFonts w:ascii="Arial" w:hAnsi="Arial" w:cs="Arial"/>
-          <w:bCs/>
-          <w:sz w:val="24"/>
-          <w:szCs w:val="24"/>
-        </w:rPr>
-        <w:t>anuncio</w:t>
-      </w:r>
-      <w:proofErr w:type="gramEnd"/>
+        <w:t>de cadastrar um carro para fazer seu anuncio</w:t>
+      </w:r>
     </w:p>
     <w:p>
       <w:pPr>
@@ -14956,6 +14991,7 @@
           <w:noProof/>
           <w:sz w:val="28"/>
           <w:szCs w:val="28"/>
+          <w:lang w:eastAsia="pt-BR"/>
         </w:rPr>
         <w:drawing>
           <wp:inline distT="0" distB="0" distL="0" distR="0" wp14:anchorId="31332EB7" wp14:editId="402E3E36">
@@ -15049,6 +15085,7 @@
           <w:noProof/>
           <w:sz w:val="24"/>
           <w:szCs w:val="24"/>
+          <w:lang w:eastAsia="pt-BR"/>
         </w:rPr>
         <w:drawing>
           <wp:inline distT="0" distB="0" distL="0" distR="0" wp14:anchorId="4CEFC4F2" wp14:editId="7F48BEAE">
@@ -15630,6 +15667,7 @@
           <w:noProof/>
           <w:sz w:val="28"/>
           <w:szCs w:val="28"/>
+          <w:lang w:eastAsia="pt-BR"/>
         </w:rPr>
         <w:drawing>
           <wp:inline distT="0" distB="0" distL="0" distR="0" wp14:anchorId="39FACFD7" wp14:editId="1CD86B50">
@@ -15796,6 +15834,7 @@
           <w:noProof/>
           <w:sz w:val="24"/>
           <w:szCs w:val="24"/>
+          <w:lang w:eastAsia="pt-BR"/>
         </w:rPr>
         <w:drawing>
           <wp:inline distT="0" distB="0" distL="0" distR="0" wp14:anchorId="3F797245" wp14:editId="3D0D54CD">
@@ -15845,6 +15884,7 @@
           <w:noProof/>
           <w:sz w:val="24"/>
           <w:szCs w:val="24"/>
+          <w:lang w:eastAsia="pt-BR"/>
         </w:rPr>
         <w:drawing>
           <wp:inline distT="0" distB="0" distL="0" distR="0" wp14:anchorId="47886E01" wp14:editId="5A010011">
@@ -16166,16 +16206,7 @@
           <w:sz w:val="24"/>
           <w:szCs w:val="24"/>
         </w:rPr>
-        <w:t xml:space="preserve">de </w:t>
-      </w:r>
-      <w:r>
-        <w:rPr>
-          <w:rFonts w:ascii="Arial" w:hAnsi="Arial" w:cs="Arial"/>
-          <w:bCs/>
-          <w:sz w:val="24"/>
-          <w:szCs w:val="24"/>
-        </w:rPr>
-        <w:t xml:space="preserve">visualizar os carros com leilões iniciados. </w:t>
+        <w:t xml:space="preserve">de visualizar os carros com leilões iniciados. </w:t>
       </w:r>
     </w:p>
     <w:p>
@@ -16487,6 +16518,7 @@
           <w:noProof/>
           <w:sz w:val="24"/>
           <w:szCs w:val="24"/>
+          <w:lang w:eastAsia="pt-BR"/>
         </w:rPr>
         <w:drawing>
           <wp:inline distT="0" distB="0" distL="0" distR="0" wp14:anchorId="5BAA8CF3" wp14:editId="2A17B850">
@@ -16655,6 +16687,7 @@
           <w:noProof/>
           <w:sz w:val="24"/>
           <w:szCs w:val="24"/>
+          <w:lang w:eastAsia="pt-BR"/>
         </w:rPr>
         <w:drawing>
           <wp:inline distT="0" distB="0" distL="0" distR="0" wp14:anchorId="73278D84" wp14:editId="13794C43">
@@ -16944,16 +16977,7 @@
           <w:sz w:val="24"/>
           <w:szCs w:val="24"/>
         </w:rPr>
-        <w:t xml:space="preserve">de visualizar os carros </w:t>
-      </w:r>
-      <w:r>
-        <w:rPr>
-          <w:rFonts w:ascii="Arial" w:hAnsi="Arial" w:cs="Arial"/>
-          <w:bCs/>
-          <w:sz w:val="24"/>
-          <w:szCs w:val="24"/>
-        </w:rPr>
-        <w:t>separados por categoria</w:t>
+        <w:t>de visualizar os carros separados por categoria</w:t>
       </w:r>
     </w:p>
     <w:p>
@@ -17004,25 +17028,7 @@
           <w:sz w:val="24"/>
           <w:szCs w:val="24"/>
         </w:rPr>
-        <w:t xml:space="preserve"> </w:t>
-      </w:r>
-      <w:r>
-        <w:rPr>
-          <w:rFonts w:ascii="Arial" w:hAnsi="Arial" w:cs="Arial"/>
-          <w:bCs/>
-          <w:sz w:val="24"/>
-          <w:szCs w:val="24"/>
-        </w:rPr>
-        <w:t>carros</w:t>
-      </w:r>
-      <w:r>
-        <w:rPr>
-          <w:rFonts w:ascii="Arial" w:hAnsi="Arial" w:cs="Arial"/>
-          <w:bCs/>
-          <w:sz w:val="24"/>
-          <w:szCs w:val="24"/>
-        </w:rPr>
-        <w:t xml:space="preserve"> </w:t>
+        <w:t xml:space="preserve"> carros </w:t>
       </w:r>
       <w:proofErr w:type="spellStart"/>
       <w:r>
@@ -17102,16 +17108,7 @@
           <w:sz w:val="24"/>
           <w:szCs w:val="24"/>
         </w:rPr>
-        <w:t xml:space="preserve"> </w:t>
-      </w:r>
-      <w:r>
-        <w:rPr>
-          <w:rFonts w:ascii="Arial" w:hAnsi="Arial" w:cs="Arial"/>
-          <w:bCs/>
-          <w:sz w:val="24"/>
-          <w:szCs w:val="24"/>
-        </w:rPr>
-        <w:t xml:space="preserve">selecionar a opção </w:t>
+        <w:t xml:space="preserve"> selecionar a opção </w:t>
       </w:r>
       <w:proofErr w:type="spellStart"/>
       <w:r>
@@ -17161,16 +17158,7 @@
           <w:sz w:val="24"/>
           <w:szCs w:val="24"/>
         </w:rPr>
-        <w:t xml:space="preserve"> </w:t>
-      </w:r>
-      <w:r>
-        <w:rPr>
-          <w:rFonts w:ascii="Arial" w:hAnsi="Arial" w:cs="Arial"/>
-          <w:bCs/>
-          <w:sz w:val="24"/>
-          <w:szCs w:val="24"/>
-        </w:rPr>
-        <w:t>será mostrado a lista com veículos selecionados.</w:t>
+        <w:t xml:space="preserve"> será mostrado a lista com veículos selecionados.</w:t>
       </w:r>
     </w:p>
     <w:p>
@@ -17402,17 +17390,169 @@
           <w:sz w:val="24"/>
           <w:szCs w:val="24"/>
         </w:rPr>
+        <w:t xml:space="preserve"> carros sedã</w:t>
+      </w:r>
+      <w:r>
+        <w:rPr>
+          <w:rFonts w:ascii="Arial" w:hAnsi="Arial" w:cs="Arial"/>
+          <w:bCs/>
+          <w:sz w:val="24"/>
+          <w:szCs w:val="24"/>
+        </w:rPr>
+        <w:t>:</w:t>
+      </w:r>
+    </w:p>
+    <w:p>
+      <w:pPr>
+        <w:spacing w:line="360" w:lineRule="auto"/>
+        <w:jc w:val="both"/>
+        <w:rPr>
+          <w:rFonts w:ascii="Arial" w:hAnsi="Arial" w:cs="Arial"/>
+          <w:bCs/>
+          <w:sz w:val="24"/>
+          <w:szCs w:val="24"/>
+        </w:rPr>
+      </w:pPr>
+      <w:r>
+        <w:rPr>
+          <w:rFonts w:ascii="Arial" w:hAnsi="Arial" w:cs="Arial"/>
+          <w:bCs/>
+          <w:sz w:val="24"/>
+          <w:szCs w:val="24"/>
+        </w:rPr>
+        <w:t xml:space="preserve">DADO QUE o usuário se encontre na página </w:t>
+      </w:r>
+      <w:r>
+        <w:rPr>
+          <w:rFonts w:ascii="Arial" w:hAnsi="Arial" w:cs="Arial"/>
+          <w:bCs/>
+          <w:sz w:val="24"/>
+          <w:szCs w:val="24"/>
+        </w:rPr>
+        <w:t>veículos por categoria.</w:t>
+      </w:r>
+    </w:p>
+    <w:p>
+      <w:pPr>
+        <w:spacing w:line="360" w:lineRule="auto"/>
+        <w:jc w:val="both"/>
+        <w:rPr>
+          <w:rFonts w:ascii="Arial" w:hAnsi="Arial" w:cs="Arial"/>
+          <w:bCs/>
+          <w:sz w:val="24"/>
+          <w:szCs w:val="24"/>
+        </w:rPr>
+      </w:pPr>
+      <w:r>
+        <w:rPr>
+          <w:rFonts w:ascii="Arial" w:hAnsi="Arial" w:cs="Arial"/>
+          <w:bCs/>
+          <w:sz w:val="24"/>
+          <w:szCs w:val="24"/>
+        </w:rPr>
+        <w:t>QUANDO</w:t>
+      </w:r>
+      <w:r>
+        <w:rPr>
+          <w:rFonts w:ascii="Arial" w:hAnsi="Arial" w:cs="Arial"/>
+          <w:bCs/>
+          <w:sz w:val="24"/>
+          <w:szCs w:val="24"/>
+        </w:rPr>
+        <w:t xml:space="preserve"> selecionar a opção sedã.</w:t>
+      </w:r>
+    </w:p>
+    <w:p>
+      <w:pPr>
+        <w:spacing w:line="360" w:lineRule="auto"/>
+        <w:jc w:val="both"/>
+        <w:rPr>
+          <w:rFonts w:ascii="Arial" w:hAnsi="Arial" w:cs="Arial"/>
+          <w:bCs/>
+          <w:sz w:val="24"/>
+          <w:szCs w:val="24"/>
+        </w:rPr>
+      </w:pPr>
+      <w:r>
+        <w:rPr>
+          <w:rFonts w:ascii="Arial" w:hAnsi="Arial" w:cs="Arial"/>
+          <w:bCs/>
+          <w:sz w:val="24"/>
+          <w:szCs w:val="24"/>
+        </w:rPr>
+        <w:t>ENTÃO</w:t>
+      </w:r>
+      <w:r>
+        <w:rPr>
+          <w:rFonts w:ascii="Arial" w:hAnsi="Arial" w:cs="Arial"/>
+          <w:bCs/>
+          <w:sz w:val="24"/>
+          <w:szCs w:val="24"/>
+        </w:rPr>
+        <w:t xml:space="preserve"> será mostrado a lista com veículos selecionados.</w:t>
+      </w:r>
+    </w:p>
+    <w:p>
+      <w:pPr>
+        <w:spacing w:line="360" w:lineRule="auto"/>
+        <w:jc w:val="both"/>
+        <w:rPr>
+          <w:rFonts w:ascii="Arial" w:hAnsi="Arial" w:cs="Arial"/>
+          <w:bCs/>
+          <w:sz w:val="24"/>
+          <w:szCs w:val="24"/>
+        </w:rPr>
+      </w:pPr>
+    </w:p>
+    <w:p>
+      <w:pPr>
+        <w:spacing w:line="360" w:lineRule="auto"/>
+        <w:jc w:val="both"/>
+        <w:rPr>
+          <w:rFonts w:ascii="Arial" w:hAnsi="Arial" w:cs="Arial"/>
+          <w:bCs/>
+          <w:sz w:val="24"/>
+          <w:szCs w:val="24"/>
+        </w:rPr>
+      </w:pPr>
+      <w:r>
+        <w:rPr>
+          <w:rFonts w:ascii="Arial" w:hAnsi="Arial" w:cs="Arial"/>
+          <w:bCs/>
+          <w:sz w:val="24"/>
+          <w:szCs w:val="24"/>
+        </w:rPr>
+        <w:t>4</w:t>
+      </w:r>
+      <w:r>
+        <w:rPr>
+          <w:rFonts w:ascii="Arial" w:hAnsi="Arial" w:cs="Arial"/>
+          <w:bCs/>
+          <w:sz w:val="24"/>
+          <w:szCs w:val="24"/>
+        </w:rPr>
+        <w:t>º critério –</w:t>
+      </w:r>
+      <w:r>
+        <w:rPr>
+          <w:rFonts w:ascii="Arial" w:hAnsi="Arial" w:cs="Arial"/>
+          <w:bCs/>
+          <w:sz w:val="24"/>
+          <w:szCs w:val="24"/>
+        </w:rPr>
         <w:t xml:space="preserve"> carros </w:t>
       </w:r>
-      <w:r>
-        <w:rPr>
-          <w:rFonts w:ascii="Arial" w:hAnsi="Arial" w:cs="Arial"/>
-          <w:bCs/>
-          <w:sz w:val="24"/>
-          <w:szCs w:val="24"/>
-        </w:rPr>
-        <w:t>sedã</w:t>
-      </w:r>
+      <w:proofErr w:type="spellStart"/>
+      <w:r>
+        <w:rPr>
+          <w:rFonts w:ascii="Arial" w:hAnsi="Arial" w:cs="Arial"/>
+          <w:bCs/>
+          <w:sz w:val="24"/>
+          <w:szCs w:val="24"/>
+        </w:rPr>
+        <w:t>pickup</w:t>
+      </w:r>
+      <w:proofErr w:type="spellEnd"/>
       <w:r>
         <w:rPr>
           <w:rFonts w:ascii="Arial" w:hAnsi="Arial" w:cs="Arial"/>
@@ -17482,15 +17622,17 @@
         </w:rPr>
         <w:t xml:space="preserve"> selecionar a opção </w:t>
       </w:r>
-      <w:r>
-        <w:rPr>
-          <w:rFonts w:ascii="Arial" w:hAnsi="Arial" w:cs="Arial"/>
-          <w:bCs/>
-          <w:sz w:val="24"/>
-          <w:szCs w:val="24"/>
-        </w:rPr>
-        <w:t>sedã</w:t>
-      </w:r>
+      <w:proofErr w:type="spellStart"/>
+      <w:r>
+        <w:rPr>
+          <w:rFonts w:ascii="Arial" w:hAnsi="Arial" w:cs="Arial"/>
+          <w:bCs/>
+          <w:sz w:val="24"/>
+          <w:szCs w:val="24"/>
+        </w:rPr>
+        <w:t>pickup</w:t>
+      </w:r>
+      <w:proofErr w:type="spellEnd"/>
       <w:r>
         <w:rPr>
           <w:rFonts w:ascii="Arial" w:hAnsi="Arial" w:cs="Arial"/>
@@ -17561,75 +17703,73 @@
           <w:sz w:val="24"/>
           <w:szCs w:val="24"/>
         </w:rPr>
-        <w:t>4</w:t>
-      </w:r>
-      <w:r>
-        <w:rPr>
-          <w:rFonts w:ascii="Arial" w:hAnsi="Arial" w:cs="Arial"/>
-          <w:bCs/>
-          <w:sz w:val="24"/>
-          <w:szCs w:val="24"/>
-        </w:rPr>
-        <w:t>º critério –</w:t>
-      </w:r>
-      <w:r>
-        <w:rPr>
-          <w:rFonts w:ascii="Arial" w:hAnsi="Arial" w:cs="Arial"/>
-          <w:bCs/>
-          <w:sz w:val="24"/>
-          <w:szCs w:val="24"/>
-        </w:rPr>
-        <w:t xml:space="preserve"> carros </w:t>
-      </w:r>
-      <w:proofErr w:type="spellStart"/>
-      <w:r>
-        <w:rPr>
-          <w:rFonts w:ascii="Arial" w:hAnsi="Arial" w:cs="Arial"/>
-          <w:bCs/>
-          <w:sz w:val="24"/>
-          <w:szCs w:val="24"/>
-        </w:rPr>
-        <w:t>pickup</w:t>
-      </w:r>
-      <w:proofErr w:type="spellEnd"/>
-      <w:r>
-        <w:rPr>
-          <w:rFonts w:ascii="Arial" w:hAnsi="Arial" w:cs="Arial"/>
-          <w:bCs/>
-          <w:sz w:val="24"/>
-          <w:szCs w:val="24"/>
-        </w:rPr>
-        <w:t>:</w:t>
-      </w:r>
-    </w:p>
-    <w:p>
-      <w:pPr>
-        <w:spacing w:line="360" w:lineRule="auto"/>
-        <w:jc w:val="both"/>
-        <w:rPr>
-          <w:rFonts w:ascii="Arial" w:hAnsi="Arial" w:cs="Arial"/>
-          <w:bCs/>
-          <w:sz w:val="24"/>
-          <w:szCs w:val="24"/>
-        </w:rPr>
-      </w:pPr>
-      <w:r>
-        <w:rPr>
-          <w:rFonts w:ascii="Arial" w:hAnsi="Arial" w:cs="Arial"/>
-          <w:bCs/>
-          <w:sz w:val="24"/>
-          <w:szCs w:val="24"/>
-        </w:rPr>
-        <w:t xml:space="preserve">DADO QUE o usuário se encontre na página </w:t>
-      </w:r>
-      <w:r>
-        <w:rPr>
-          <w:rFonts w:ascii="Arial" w:hAnsi="Arial" w:cs="Arial"/>
-          <w:bCs/>
-          <w:sz w:val="24"/>
-          <w:szCs w:val="24"/>
-        </w:rPr>
-        <w:t>veículos por categoria.</w:t>
+        <w:t>5</w:t>
+      </w:r>
+      <w:r>
+        <w:rPr>
+          <w:rFonts w:ascii="Arial" w:hAnsi="Arial" w:cs="Arial"/>
+          <w:bCs/>
+          <w:sz w:val="24"/>
+          <w:szCs w:val="24"/>
+        </w:rPr>
+        <w:t>º critério</w:t>
+      </w:r>
+      <w:r>
+        <w:rPr>
+          <w:rFonts w:ascii="Arial" w:hAnsi="Arial" w:cs="Arial"/>
+          <w:bCs/>
+          <w:sz w:val="24"/>
+          <w:szCs w:val="24"/>
+        </w:rPr>
+        <w:t xml:space="preserve"> (APENAS MOBILE)</w:t>
+      </w:r>
+      <w:r>
+        <w:rPr>
+          <w:rFonts w:ascii="Arial" w:hAnsi="Arial" w:cs="Arial"/>
+          <w:bCs/>
+          <w:sz w:val="24"/>
+          <w:szCs w:val="24"/>
+        </w:rPr>
+        <w:t xml:space="preserve"> –</w:t>
+      </w:r>
+      <w:r>
+        <w:rPr>
+          <w:rFonts w:ascii="Arial" w:hAnsi="Arial" w:cs="Arial"/>
+          <w:bCs/>
+          <w:sz w:val="24"/>
+          <w:szCs w:val="24"/>
+        </w:rPr>
+        <w:t xml:space="preserve"> pesquisa;</w:t>
+      </w:r>
+    </w:p>
+    <w:p>
+      <w:pPr>
+        <w:spacing w:line="360" w:lineRule="auto"/>
+        <w:jc w:val="both"/>
+        <w:rPr>
+          <w:rFonts w:ascii="Arial" w:hAnsi="Arial" w:cs="Arial"/>
+          <w:bCs/>
+          <w:sz w:val="24"/>
+          <w:szCs w:val="24"/>
+        </w:rPr>
+      </w:pPr>
+      <w:r>
+        <w:rPr>
+          <w:rFonts w:ascii="Arial" w:hAnsi="Arial" w:cs="Arial"/>
+          <w:bCs/>
+          <w:sz w:val="24"/>
+          <w:szCs w:val="24"/>
+        </w:rPr>
+        <w:t>DADO QUE o usuário se encontre</w:t>
+      </w:r>
+      <w:r>
+        <w:rPr>
+          <w:rFonts w:ascii="Arial" w:hAnsi="Arial" w:cs="Arial"/>
+          <w:bCs/>
+          <w:sz w:val="24"/>
+          <w:szCs w:val="24"/>
+        </w:rPr>
+        <w:t xml:space="preserve"> no menu.</w:t>
       </w:r>
     </w:p>
     <w:p>
@@ -17659,213 +17799,7 @@
           <w:sz w:val="24"/>
           <w:szCs w:val="24"/>
         </w:rPr>
-        <w:t xml:space="preserve"> selecionar a opção </w:t>
-      </w:r>
-      <w:proofErr w:type="spellStart"/>
-      <w:r>
-        <w:rPr>
-          <w:rFonts w:ascii="Arial" w:hAnsi="Arial" w:cs="Arial"/>
-          <w:bCs/>
-          <w:sz w:val="24"/>
-          <w:szCs w:val="24"/>
-        </w:rPr>
-        <w:t>pickup</w:t>
-      </w:r>
-      <w:proofErr w:type="spellEnd"/>
-      <w:r>
-        <w:rPr>
-          <w:rFonts w:ascii="Arial" w:hAnsi="Arial" w:cs="Arial"/>
-          <w:bCs/>
-          <w:sz w:val="24"/>
-          <w:szCs w:val="24"/>
-        </w:rPr>
-        <w:t>.</w:t>
-      </w:r>
-    </w:p>
-    <w:p>
-      <w:pPr>
-        <w:spacing w:line="360" w:lineRule="auto"/>
-        <w:jc w:val="both"/>
-        <w:rPr>
-          <w:rFonts w:ascii="Arial" w:hAnsi="Arial" w:cs="Arial"/>
-          <w:bCs/>
-          <w:sz w:val="24"/>
-          <w:szCs w:val="24"/>
-        </w:rPr>
-      </w:pPr>
-      <w:r>
-        <w:rPr>
-          <w:rFonts w:ascii="Arial" w:hAnsi="Arial" w:cs="Arial"/>
-          <w:bCs/>
-          <w:sz w:val="24"/>
-          <w:szCs w:val="24"/>
-        </w:rPr>
-        <w:t>ENTÃO</w:t>
-      </w:r>
-      <w:r>
-        <w:rPr>
-          <w:rFonts w:ascii="Arial" w:hAnsi="Arial" w:cs="Arial"/>
-          <w:bCs/>
-          <w:sz w:val="24"/>
-          <w:szCs w:val="24"/>
-        </w:rPr>
-        <w:t xml:space="preserve"> será mostrado a lista com veículos selecionados.</w:t>
-      </w:r>
-    </w:p>
-    <w:p>
-      <w:pPr>
-        <w:spacing w:line="360" w:lineRule="auto"/>
-        <w:jc w:val="both"/>
-        <w:rPr>
-          <w:rFonts w:ascii="Arial" w:hAnsi="Arial" w:cs="Arial"/>
-          <w:bCs/>
-          <w:sz w:val="24"/>
-          <w:szCs w:val="24"/>
-        </w:rPr>
-      </w:pPr>
-    </w:p>
-    <w:p>
-      <w:pPr>
-        <w:spacing w:line="360" w:lineRule="auto"/>
-        <w:jc w:val="both"/>
-        <w:rPr>
-          <w:rFonts w:ascii="Arial" w:hAnsi="Arial" w:cs="Arial"/>
-          <w:bCs/>
-          <w:sz w:val="24"/>
-          <w:szCs w:val="24"/>
-        </w:rPr>
-      </w:pPr>
-      <w:r>
-        <w:rPr>
-          <w:rFonts w:ascii="Arial" w:hAnsi="Arial" w:cs="Arial"/>
-          <w:bCs/>
-          <w:sz w:val="24"/>
-          <w:szCs w:val="24"/>
-        </w:rPr>
-        <w:t>5</w:t>
-      </w:r>
-      <w:r>
-        <w:rPr>
-          <w:rFonts w:ascii="Arial" w:hAnsi="Arial" w:cs="Arial"/>
-          <w:bCs/>
-          <w:sz w:val="24"/>
-          <w:szCs w:val="24"/>
-        </w:rPr>
-        <w:t>º critério</w:t>
-      </w:r>
-      <w:r>
-        <w:rPr>
-          <w:rFonts w:ascii="Arial" w:hAnsi="Arial" w:cs="Arial"/>
-          <w:bCs/>
-          <w:sz w:val="24"/>
-          <w:szCs w:val="24"/>
-        </w:rPr>
-        <w:t xml:space="preserve"> (APENAS MOBILE)</w:t>
-      </w:r>
-      <w:r>
-        <w:rPr>
-          <w:rFonts w:ascii="Arial" w:hAnsi="Arial" w:cs="Arial"/>
-          <w:bCs/>
-          <w:sz w:val="24"/>
-          <w:szCs w:val="24"/>
-        </w:rPr>
-        <w:t xml:space="preserve"> –</w:t>
-      </w:r>
-      <w:r>
-        <w:rPr>
-          <w:rFonts w:ascii="Arial" w:hAnsi="Arial" w:cs="Arial"/>
-          <w:bCs/>
-          <w:sz w:val="24"/>
-          <w:szCs w:val="24"/>
-        </w:rPr>
-        <w:t xml:space="preserve"> </w:t>
-      </w:r>
-      <w:r>
-        <w:rPr>
-          <w:rFonts w:ascii="Arial" w:hAnsi="Arial" w:cs="Arial"/>
-          <w:bCs/>
-          <w:sz w:val="24"/>
-          <w:szCs w:val="24"/>
-        </w:rPr>
-        <w:t>pesquisa;</w:t>
-      </w:r>
-    </w:p>
-    <w:p>
-      <w:pPr>
-        <w:spacing w:line="360" w:lineRule="auto"/>
-        <w:jc w:val="both"/>
-        <w:rPr>
-          <w:rFonts w:ascii="Arial" w:hAnsi="Arial" w:cs="Arial"/>
-          <w:bCs/>
-          <w:sz w:val="24"/>
-          <w:szCs w:val="24"/>
-        </w:rPr>
-      </w:pPr>
-      <w:r>
-        <w:rPr>
-          <w:rFonts w:ascii="Arial" w:hAnsi="Arial" w:cs="Arial"/>
-          <w:bCs/>
-          <w:sz w:val="24"/>
-          <w:szCs w:val="24"/>
-        </w:rPr>
-        <w:t>DADO QUE o usuário se encontre</w:t>
-      </w:r>
-      <w:r>
-        <w:rPr>
-          <w:rFonts w:ascii="Arial" w:hAnsi="Arial" w:cs="Arial"/>
-          <w:bCs/>
-          <w:sz w:val="24"/>
-          <w:szCs w:val="24"/>
-        </w:rPr>
-        <w:t xml:space="preserve"> no menu</w:t>
-      </w:r>
-      <w:r>
-        <w:rPr>
-          <w:rFonts w:ascii="Arial" w:hAnsi="Arial" w:cs="Arial"/>
-          <w:bCs/>
-          <w:sz w:val="24"/>
-          <w:szCs w:val="24"/>
-        </w:rPr>
-        <w:t>.</w:t>
-      </w:r>
-    </w:p>
-    <w:p>
-      <w:pPr>
-        <w:spacing w:line="360" w:lineRule="auto"/>
-        <w:jc w:val="both"/>
-        <w:rPr>
-          <w:rFonts w:ascii="Arial" w:hAnsi="Arial" w:cs="Arial"/>
-          <w:bCs/>
-          <w:sz w:val="24"/>
-          <w:szCs w:val="24"/>
-        </w:rPr>
-      </w:pPr>
-      <w:r>
-        <w:rPr>
-          <w:rFonts w:ascii="Arial" w:hAnsi="Arial" w:cs="Arial"/>
-          <w:bCs/>
-          <w:sz w:val="24"/>
-          <w:szCs w:val="24"/>
-        </w:rPr>
-        <w:t>QUANDO</w:t>
-      </w:r>
-      <w:r>
-        <w:rPr>
-          <w:rFonts w:ascii="Arial" w:hAnsi="Arial" w:cs="Arial"/>
-          <w:bCs/>
-          <w:sz w:val="24"/>
-          <w:szCs w:val="24"/>
-        </w:rPr>
-        <w:t xml:space="preserve"> </w:t>
-      </w:r>
-      <w:r>
-        <w:rPr>
-          <w:rFonts w:ascii="Arial" w:hAnsi="Arial" w:cs="Arial"/>
-          <w:bCs/>
-          <w:sz w:val="24"/>
-          <w:szCs w:val="24"/>
-        </w:rPr>
-        <w:t>escrever a categoria.</w:t>
+        <w:t xml:space="preserve"> escrever a categoria.</w:t>
       </w:r>
     </w:p>
     <w:p>
@@ -18010,6 +17944,7 @@
           <w:noProof/>
           <w:sz w:val="24"/>
           <w:szCs w:val="24"/>
+          <w:lang w:eastAsia="pt-BR"/>
         </w:rPr>
         <w:drawing>
           <wp:inline distT="0" distB="0" distL="0" distR="0" wp14:anchorId="185C0C1F" wp14:editId="69D58E65">
@@ -18111,6 +18046,7 @@
           <w:noProof/>
           <w:sz w:val="24"/>
           <w:szCs w:val="24"/>
+          <w:lang w:eastAsia="pt-BR"/>
         </w:rPr>
         <w:drawing>
           <wp:inline distT="0" distB="0" distL="0" distR="0" wp14:anchorId="080FF7B0" wp14:editId="7C91650B">
@@ -18265,6 +18201,7 @@
           <w:noProof/>
           <w:sz w:val="24"/>
           <w:szCs w:val="24"/>
+          <w:lang w:eastAsia="pt-BR"/>
         </w:rPr>
         <w:drawing>
           <wp:anchor distT="0" distB="0" distL="114300" distR="114300" simplePos="0" relativeHeight="251658240" behindDoc="0" locked="0" layoutInCell="1" allowOverlap="1" wp14:anchorId="66C9AC6F" wp14:editId="12ABF5E4">
@@ -18686,7 +18623,69 @@
       </w:pPr>
       <w:bookmarkStart w:id="28" w:name="_Toc88834368"/>
       <w:r>
+        <w:rPr>
+          <w:rFonts w:cs="Arial"/>
+          <w:sz w:val="24"/>
+          <w:szCs w:val="24"/>
+        </w:rPr>
         <w:lastRenderedPageBreak/>
+        <w:drawing>
+          <wp:anchor distT="0" distB="0" distL="114300" distR="114300" simplePos="0" relativeHeight="251661312" behindDoc="0" locked="0" layoutInCell="1" allowOverlap="1" wp14:anchorId="5ED3D6E6" wp14:editId="1289E71C">
+            <wp:simplePos x="0" y="0"/>
+            <wp:positionH relativeFrom="page">
+              <wp:posOffset>-476250</wp:posOffset>
+            </wp:positionH>
+            <wp:positionV relativeFrom="paragraph">
+              <wp:posOffset>310515</wp:posOffset>
+            </wp:positionV>
+            <wp:extent cx="8243628" cy="3505200"/>
+            <wp:effectExtent l="0" t="0" r="5080" b="0"/>
+            <wp:wrapNone/>
+            <wp:docPr id="34" name="Imagem 34"/>
+            <wp:cNvGraphicFramePr>
+              <a:graphicFrameLocks xmlns:a="http://schemas.openxmlformats.org/drawingml/2006/main" noChangeAspect="1"/>
+            </wp:cNvGraphicFramePr>
+            <a:graphic xmlns:a="http://schemas.openxmlformats.org/drawingml/2006/main">
+              <a:graphicData uri="http://schemas.openxmlformats.org/drawingml/2006/picture">
+                <pic:pic xmlns:pic="http://schemas.openxmlformats.org/drawingml/2006/picture">
+                  <pic:nvPicPr>
+                    <pic:cNvPr id="1" name=""/>
+                    <pic:cNvPicPr/>
+                  </pic:nvPicPr>
+                  <pic:blipFill>
+                    <a:blip r:embed="rId38">
+                      <a:extLst>
+                        <a:ext uri="{28A0092B-C50C-407E-A947-70E740481C1C}">
+                          <a14:useLocalDpi xmlns:a14="http://schemas.microsoft.com/office/drawing/2010/main" val="0"/>
+                        </a:ext>
+                      </a:extLst>
+                    </a:blip>
+                    <a:stretch>
+                      <a:fillRect/>
+                    </a:stretch>
+                  </pic:blipFill>
+                  <pic:spPr>
+                    <a:xfrm>
+                      <a:off x="0" y="0"/>
+                      <a:ext cx="8243628" cy="3505200"/>
+                    </a:xfrm>
+                    <a:prstGeom prst="rect">
+                      <a:avLst/>
+                    </a:prstGeom>
+                  </pic:spPr>
+                </pic:pic>
+              </a:graphicData>
+            </a:graphic>
+            <wp14:sizeRelH relativeFrom="margin">
+              <wp14:pctWidth>0</wp14:pctWidth>
+            </wp14:sizeRelH>
+            <wp14:sizeRelV relativeFrom="margin">
+              <wp14:pctHeight>0</wp14:pctHeight>
+            </wp14:sizeRelV>
+          </wp:anchor>
+        </w:drawing>
+      </w:r>
+      <w:r>
         <w:t>Diagrama de Classe</w:t>
       </w:r>
       <w:bookmarkEnd w:id="28"/>
@@ -19106,6 +19105,68 @@
           <w:szCs w:val="24"/>
         </w:rPr>
       </w:pPr>
+      <w:r>
+        <w:rPr>
+          <w:rFonts w:ascii="Arial" w:hAnsi="Arial" w:cs="Arial"/>
+          <w:sz w:val="24"/>
+          <w:szCs w:val="24"/>
+        </w:rPr>
+        <w:drawing>
+          <wp:anchor distT="0" distB="0" distL="114300" distR="114300" simplePos="0" relativeHeight="251662336" behindDoc="0" locked="0" layoutInCell="1" allowOverlap="1" wp14:anchorId="0A45010F" wp14:editId="52B0A629">
+            <wp:simplePos x="0" y="0"/>
+            <wp:positionH relativeFrom="column">
+              <wp:posOffset>-765810</wp:posOffset>
+            </wp:positionH>
+            <wp:positionV relativeFrom="paragraph">
+              <wp:posOffset>305435</wp:posOffset>
+            </wp:positionV>
+            <wp:extent cx="8584178" cy="3409950"/>
+            <wp:effectExtent l="0" t="0" r="7620" b="0"/>
+            <wp:wrapNone/>
+            <wp:docPr id="35" name="Imagem 35"/>
+            <wp:cNvGraphicFramePr>
+              <a:graphicFrameLocks xmlns:a="http://schemas.openxmlformats.org/drawingml/2006/main" noChangeAspect="1"/>
+            </wp:cNvGraphicFramePr>
+            <a:graphic xmlns:a="http://schemas.openxmlformats.org/drawingml/2006/main">
+              <a:graphicData uri="http://schemas.openxmlformats.org/drawingml/2006/picture">
+                <pic:pic xmlns:pic="http://schemas.openxmlformats.org/drawingml/2006/picture">
+                  <pic:nvPicPr>
+                    <pic:cNvPr id="1" name=""/>
+                    <pic:cNvPicPr/>
+                  </pic:nvPicPr>
+                  <pic:blipFill>
+                    <a:blip r:embed="rId39">
+                      <a:extLst>
+                        <a:ext uri="{28A0092B-C50C-407E-A947-70E740481C1C}">
+                          <a14:useLocalDpi xmlns:a14="http://schemas.microsoft.com/office/drawing/2010/main" val="0"/>
+                        </a:ext>
+                      </a:extLst>
+                    </a:blip>
+                    <a:stretch>
+                      <a:fillRect/>
+                    </a:stretch>
+                  </pic:blipFill>
+                  <pic:spPr>
+                    <a:xfrm>
+                      <a:off x="0" y="0"/>
+                      <a:ext cx="8609942" cy="3420184"/>
+                    </a:xfrm>
+                    <a:prstGeom prst="rect">
+                      <a:avLst/>
+                    </a:prstGeom>
+                  </pic:spPr>
+                </pic:pic>
+              </a:graphicData>
+            </a:graphic>
+            <wp14:sizeRelH relativeFrom="margin">
+              <wp14:pctWidth>0</wp14:pctWidth>
+            </wp14:sizeRelH>
+            <wp14:sizeRelV relativeFrom="margin">
+              <wp14:pctHeight>0</wp14:pctHeight>
+            </wp14:sizeRelV>
+          </wp:anchor>
+        </w:drawing>
+      </w:r>
     </w:p>
     <w:p>
       <w:pPr>
@@ -19214,6 +19275,8 @@
           <w:szCs w:val="24"/>
         </w:rPr>
       </w:pPr>
+      <w:bookmarkStart w:id="30" w:name="_GoBack"/>
+      <w:bookmarkEnd w:id="30"/>
     </w:p>
     <w:p>
       <w:pPr>
@@ -19498,12 +19561,12 @@
         </w:numPr>
         <w:jc w:val="center"/>
       </w:pPr>
-      <w:bookmarkStart w:id="30" w:name="_Toc88834370"/>
+      <w:bookmarkStart w:id="31" w:name="_Toc88834370"/>
       <w:r>
         <w:lastRenderedPageBreak/>
         <w:t>MER (modelo lógico)</w:t>
       </w:r>
-      <w:bookmarkEnd w:id="30"/>
+      <w:bookmarkEnd w:id="31"/>
     </w:p>
     <w:p>
       <w:pPr>
@@ -19537,6 +19600,7 @@
           <w:noProof/>
           <w:sz w:val="28"/>
           <w:szCs w:val="28"/>
+          <w:lang w:eastAsia="pt-BR"/>
         </w:rPr>
         <w:drawing>
           <wp:inline distT="0" distB="0" distL="0" distR="0" wp14:anchorId="145D57FA" wp14:editId="6264FE37">
@@ -19554,7 +19618,7 @@
                     <pic:cNvPicPr/>
                   </pic:nvPicPr>
                   <pic:blipFill>
-                    <a:blip r:embed="rId38">
+                    <a:blip r:embed="rId40">
                       <a:extLst>
                         <a:ext uri="{28A0092B-C50C-407E-A947-70E740481C1C}">
                           <a14:useLocalDpi xmlns:a14="http://schemas.microsoft.com/office/drawing/2010/main" val="0"/>
@@ -19731,7 +19795,7 @@
         </w:numPr>
         <w:jc w:val="center"/>
       </w:pPr>
-      <w:bookmarkStart w:id="31" w:name="_Toc88834371"/>
+      <w:bookmarkStart w:id="32" w:name="_Toc88834371"/>
       <w:r>
         <w:lastRenderedPageBreak/>
         <w:t>C</w:t>
@@ -19739,7 +19803,7 @@
       <w:r>
         <w:t>onclusão</w:t>
       </w:r>
-      <w:bookmarkEnd w:id="31"/>
+      <w:bookmarkEnd w:id="32"/>
     </w:p>
     <w:p>
       <w:pPr>
@@ -20056,12 +20120,12 @@
         </w:numPr>
         <w:jc w:val="center"/>
       </w:pPr>
-      <w:bookmarkStart w:id="32" w:name="_Toc88834372"/>
+      <w:bookmarkStart w:id="33" w:name="_Toc88834372"/>
       <w:r>
         <w:lastRenderedPageBreak/>
         <w:t>Bibliografia</w:t>
       </w:r>
-      <w:bookmarkEnd w:id="32"/>
+      <w:bookmarkEnd w:id="33"/>
     </w:p>
     <w:p>
       <w:pPr>
@@ -20465,12 +20529,12 @@
         </w:numPr>
         <w:jc w:val="center"/>
       </w:pPr>
-      <w:bookmarkStart w:id="33" w:name="_Toc88834373"/>
+      <w:bookmarkStart w:id="34" w:name="_Toc88834373"/>
       <w:r>
         <w:lastRenderedPageBreak/>
         <w:t>GitHub</w:t>
       </w:r>
-      <w:bookmarkEnd w:id="33"/>
+      <w:bookmarkEnd w:id="34"/>
     </w:p>
     <w:p>
       <w:pPr>
@@ -20495,7 +20559,7 @@
           <w:szCs w:val="28"/>
         </w:rPr>
       </w:pPr>
-      <w:hyperlink r:id="rId39" w:history="1">
+      <w:hyperlink r:id="rId41" w:history="1">
         <w:r>
           <w:rPr>
             <w:rStyle w:val="Hyperlink"/>
@@ -20517,7 +20581,7 @@
           <w:szCs w:val="28"/>
         </w:rPr>
       </w:pPr>
-      <w:hyperlink r:id="rId40" w:history="1">
+      <w:hyperlink r:id="rId42" w:history="1">
         <w:r>
           <w:rPr>
             <w:rStyle w:val="Hyperlink"/>
@@ -20539,7 +20603,7 @@
           <w:szCs w:val="28"/>
         </w:rPr>
       </w:pPr>
-      <w:hyperlink r:id="rId41" w:history="1">
+      <w:hyperlink r:id="rId43" w:history="1">
         <w:r>
           <w:rPr>
             <w:rStyle w:val="Hyperlink"/>
@@ -20561,7 +20625,7 @@
           <w:szCs w:val="28"/>
         </w:rPr>
       </w:pPr>
-      <w:hyperlink r:id="rId42" w:history="1">
+      <w:hyperlink r:id="rId44" w:history="1">
         <w:r>
           <w:rPr>
             <w:rStyle w:val="Hyperlink"/>
@@ -20596,7 +20660,7 @@
       </w:pPr>
     </w:p>
     <w:sectPr>
-      <w:headerReference w:type="default" r:id="rId43"/>
+      <w:headerReference w:type="default" r:id="rId45"/>
       <w:pgSz w:w="11906" w:h="16838"/>
       <w:pgMar w:top="1701" w:right="1134" w:bottom="1134" w:left="1701" w:header="709" w:footer="709" w:gutter="0"/>
       <w:cols w:space="708"/>
@@ -20607,7 +20671,7 @@
 </file>
 
 <file path=word/endnotes.xml><?xml version="1.0" encoding="utf-8"?>
-<w:endnotes xmlns:wpc="http://schemas.microsoft.com/office/word/2010/wordprocessingCanvas" xmlns:cx="http://schemas.microsoft.com/office/drawing/2014/chartex" xmlns:cx1="http://schemas.microsoft.com/office/drawing/2015/9/8/chartex" xmlns:cx2="http://schemas.microsoft.com/office/drawing/2015/10/21/chartex" xmlns:cx3="http://schemas.microsoft.com/office/drawing/2016/5/9/chartex" xmlns:cx4="http://schemas.microsoft.com/office/drawing/2016/5/10/chartex" xmlns:cx5="http://schemas.microsoft.com/office/drawing/2016/5/11/chartex" xmlns:cx6="http://schemas.microsoft.com/office/drawing/2016/5/12/chartex" xmlns:cx7="http://schemas.microsoft.com/office/drawing/2016/5/13/chartex" xmlns:cx8="http://schemas.microsoft.com/office/drawing/2016/5/14/chartex" xmlns:mc="http://schemas.openxmlformats.org/markup-compatibility/2006" xmlns:aink="http://schemas.microsoft.com/office/drawing/2016/ink" xmlns:am3d="http://schemas.microsoft.com/office/drawing/2017/model3d" xmlns:o="urn:schemas-microsoft-com:office:office" xmlns:r="http://schemas.openxmlformats.org/officeDocument/2006/relationships" xmlns:m="http://schemas.openxmlformats.org/officeDocument/2006/math" xmlns:v="urn:schemas-microsoft-com:vml" xmlns:wp14="http://schemas.microsoft.com/office/word/2010/wordprocessingDrawing" xmlns:wp="http://schemas.openxmlformats.org/drawingml/2006/wordprocessingDrawing" xmlns:w10="urn:schemas-microsoft-com:office:word" xmlns:w="http://schemas.openxmlformats.org/wordprocessingml/2006/main" xmlns:w14="http://schemas.microsoft.com/office/word/2010/wordml" xmlns:w15="http://schemas.microsoft.com/office/word/2012/wordml" xmlns:w16cex="http://schemas.microsoft.com/office/word/2018/wordml/cex" xmlns:w16cid="http://schemas.microsoft.com/office/word/2016/wordml/cid" xmlns:w16="http://schemas.microsoft.com/office/word/2018/wordml" xmlns:w16sdtdh="http://schemas.microsoft.com/office/word/2020/wordml/sdtdatahash" xmlns:w16se="http://schemas.microsoft.com/office/word/2015/wordml/symex" xmlns:wpg="http://schemas.microsoft.com/office/word/2010/wordprocessingGroup" xmlns:wpi="http://schemas.microsoft.com/office/word/2010/wordprocessingInk" xmlns:wne="http://schemas.microsoft.com/office/word/2006/wordml" xmlns:wps="http://schemas.microsoft.com/office/word/2010/wordprocessingShape" mc:Ignorable="w14 w15 w16se w16cid w16 w16cex w16sdtdh wp14">
+<w:endnotes xmlns:wpc="http://schemas.microsoft.com/office/word/2010/wordprocessingCanvas" xmlns:mc="http://schemas.openxmlformats.org/markup-compatibility/2006" xmlns:o="urn:schemas-microsoft-com:office:office" xmlns:r="http://schemas.openxmlformats.org/officeDocument/2006/relationships" xmlns:m="http://schemas.openxmlformats.org/officeDocument/2006/math" xmlns:v="urn:schemas-microsoft-com:vml" xmlns:wp14="http://schemas.microsoft.com/office/word/2010/wordprocessingDrawing" xmlns:wp="http://schemas.openxmlformats.org/drawingml/2006/wordprocessingDrawing" xmlns:w10="urn:schemas-microsoft-com:office:word" xmlns:w="http://schemas.openxmlformats.org/wordprocessingml/2006/main" xmlns:w14="http://schemas.microsoft.com/office/word/2010/wordml" xmlns:w15="http://schemas.microsoft.com/office/word/2012/wordml" xmlns:wpg="http://schemas.microsoft.com/office/word/2010/wordprocessingGroup" xmlns:wpi="http://schemas.microsoft.com/office/word/2010/wordprocessingInk" xmlns:wne="http://schemas.microsoft.com/office/word/2006/wordml" xmlns:wps="http://schemas.microsoft.com/office/word/2010/wordprocessingShape" mc:Ignorable="w14 w15 wp14">
   <w:endnote w:type="separator" w:id="-1">
     <w:p>
       <w:r>
@@ -20626,7 +20690,7 @@
 </file>
 
 <file path=word/footnotes.xml><?xml version="1.0" encoding="utf-8"?>
-<w:footnotes xmlns:wpc="http://schemas.microsoft.com/office/word/2010/wordprocessingCanvas" xmlns:cx="http://schemas.microsoft.com/office/drawing/2014/chartex" xmlns:cx1="http://schemas.microsoft.com/office/drawing/2015/9/8/chartex" xmlns:cx2="http://schemas.microsoft.com/office/drawing/2015/10/21/chartex" xmlns:cx3="http://schemas.microsoft.com/office/drawing/2016/5/9/chartex" xmlns:cx4="http://schemas.microsoft.com/office/drawing/2016/5/10/chartex" xmlns:cx5="http://schemas.microsoft.com/office/drawing/2016/5/11/chartex" xmlns:cx6="http://schemas.microsoft.com/office/drawing/2016/5/12/chartex" xmlns:cx7="http://schemas.microsoft.com/office/drawing/2016/5/13/chartex" xmlns:cx8="http://schemas.microsoft.com/office/drawing/2016/5/14/chartex" xmlns:mc="http://schemas.openxmlformats.org/markup-compatibility/2006" xmlns:aink="http://schemas.microsoft.com/office/drawing/2016/ink" xmlns:am3d="http://schemas.microsoft.com/office/drawing/2017/model3d" xmlns:o="urn:schemas-microsoft-com:office:office" xmlns:r="http://schemas.openxmlformats.org/officeDocument/2006/relationships" xmlns:m="http://schemas.openxmlformats.org/officeDocument/2006/math" xmlns:v="urn:schemas-microsoft-com:vml" xmlns:wp14="http://schemas.microsoft.com/office/word/2010/wordprocessingDrawing" xmlns:wp="http://schemas.openxmlformats.org/drawingml/2006/wordprocessingDrawing" xmlns:w10="urn:schemas-microsoft-com:office:word" xmlns:w="http://schemas.openxmlformats.org/wordprocessingml/2006/main" xmlns:w14="http://schemas.microsoft.com/office/word/2010/wordml" xmlns:w15="http://schemas.microsoft.com/office/word/2012/wordml" xmlns:w16cex="http://schemas.microsoft.com/office/word/2018/wordml/cex" xmlns:w16cid="http://schemas.microsoft.com/office/word/2016/wordml/cid" xmlns:w16="http://schemas.microsoft.com/office/word/2018/wordml" xmlns:w16sdtdh="http://schemas.microsoft.com/office/word/2020/wordml/sdtdatahash" xmlns:w16se="http://schemas.microsoft.com/office/word/2015/wordml/symex" xmlns:wpg="http://schemas.microsoft.com/office/word/2010/wordprocessingGroup" xmlns:wpi="http://schemas.microsoft.com/office/word/2010/wordprocessingInk" xmlns:wne="http://schemas.microsoft.com/office/word/2006/wordml" xmlns:wps="http://schemas.microsoft.com/office/word/2010/wordprocessingShape" mc:Ignorable="w14 w15 w16se w16cid w16 w16cex w16sdtdh wp14">
+<w:footnotes xmlns:wpc="http://schemas.microsoft.com/office/word/2010/wordprocessingCanvas" xmlns:mc="http://schemas.openxmlformats.org/markup-compatibility/2006" xmlns:o="urn:schemas-microsoft-com:office:office" xmlns:r="http://schemas.openxmlformats.org/officeDocument/2006/relationships" xmlns:m="http://schemas.openxmlformats.org/officeDocument/2006/math" xmlns:v="urn:schemas-microsoft-com:vml" xmlns:wp14="http://schemas.microsoft.com/office/word/2010/wordprocessingDrawing" xmlns:wp="http://schemas.openxmlformats.org/drawingml/2006/wordprocessingDrawing" xmlns:w10="urn:schemas-microsoft-com:office:word" xmlns:w="http://schemas.openxmlformats.org/wordprocessingml/2006/main" xmlns:w14="http://schemas.microsoft.com/office/word/2010/wordml" xmlns:w15="http://schemas.microsoft.com/office/word/2012/wordml" xmlns:wpg="http://schemas.microsoft.com/office/word/2010/wordprocessingGroup" xmlns:wpi="http://schemas.microsoft.com/office/word/2010/wordprocessingInk" xmlns:wne="http://schemas.microsoft.com/office/word/2006/wordml" xmlns:wps="http://schemas.microsoft.com/office/word/2010/wordprocessingShape" mc:Ignorable="w14 w15 wp14">
   <w:footnote w:type="separator" w:id="-1">
     <w:p>
       <w:r>
@@ -20645,7 +20709,7 @@
 </file>
 
 <file path=word/header1.xml><?xml version="1.0" encoding="utf-8"?>
-<w:hdr xmlns:wpc="http://schemas.microsoft.com/office/word/2010/wordprocessingCanvas" xmlns:cx="http://schemas.microsoft.com/office/drawing/2014/chartex" xmlns:cx1="http://schemas.microsoft.com/office/drawing/2015/9/8/chartex" xmlns:cx2="http://schemas.microsoft.com/office/drawing/2015/10/21/chartex" xmlns:cx3="http://schemas.microsoft.com/office/drawing/2016/5/9/chartex" xmlns:cx4="http://schemas.microsoft.com/office/drawing/2016/5/10/chartex" xmlns:cx5="http://schemas.microsoft.com/office/drawing/2016/5/11/chartex" xmlns:cx6="http://schemas.microsoft.com/office/drawing/2016/5/12/chartex" xmlns:cx7="http://schemas.microsoft.com/office/drawing/2016/5/13/chartex" xmlns:cx8="http://schemas.microsoft.com/office/drawing/2016/5/14/chartex" xmlns:mc="http://schemas.openxmlformats.org/markup-compatibility/2006" xmlns:aink="http://schemas.microsoft.com/office/drawing/2016/ink" xmlns:am3d="http://schemas.microsoft.com/office/drawing/2017/model3d" xmlns:o="urn:schemas-microsoft-com:office:office" xmlns:r="http://schemas.openxmlformats.org/officeDocument/2006/relationships" xmlns:m="http://schemas.openxmlformats.org/officeDocument/2006/math" xmlns:v="urn:schemas-microsoft-com:vml" xmlns:wp14="http://schemas.microsoft.com/office/word/2010/wordprocessingDrawing" xmlns:wp="http://schemas.openxmlformats.org/drawingml/2006/wordprocessingDrawing" xmlns:w10="urn:schemas-microsoft-com:office:word" xmlns:w="http://schemas.openxmlformats.org/wordprocessingml/2006/main" xmlns:w14="http://schemas.microsoft.com/office/word/2010/wordml" xmlns:w15="http://schemas.microsoft.com/office/word/2012/wordml" xmlns:w16cex="http://schemas.microsoft.com/office/word/2018/wordml/cex" xmlns:w16cid="http://schemas.microsoft.com/office/word/2016/wordml/cid" xmlns:w16="http://schemas.microsoft.com/office/word/2018/wordml" xmlns:w16sdtdh="http://schemas.microsoft.com/office/word/2020/wordml/sdtdatahash" xmlns:w16se="http://schemas.microsoft.com/office/word/2015/wordml/symex" xmlns:wpg="http://schemas.microsoft.com/office/word/2010/wordprocessingGroup" xmlns:wpi="http://schemas.microsoft.com/office/word/2010/wordprocessingInk" xmlns:wne="http://schemas.microsoft.com/office/word/2006/wordml" xmlns:wps="http://schemas.microsoft.com/office/word/2010/wordprocessingShape" mc:Ignorable="w14 w15 w16se w16cid w16 w16cex w16sdtdh wp14">
+<w:hdr xmlns:wpc="http://schemas.microsoft.com/office/word/2010/wordprocessingCanvas" xmlns:mc="http://schemas.openxmlformats.org/markup-compatibility/2006" xmlns:o="urn:schemas-microsoft-com:office:office" xmlns:r="http://schemas.openxmlformats.org/officeDocument/2006/relationships" xmlns:m="http://schemas.openxmlformats.org/officeDocument/2006/math" xmlns:v="urn:schemas-microsoft-com:vml" xmlns:wp14="http://schemas.microsoft.com/office/word/2010/wordprocessingDrawing" xmlns:wp="http://schemas.openxmlformats.org/drawingml/2006/wordprocessingDrawing" xmlns:w10="urn:schemas-microsoft-com:office:word" xmlns:w="http://schemas.openxmlformats.org/wordprocessingml/2006/main" xmlns:w14="http://schemas.microsoft.com/office/word/2010/wordml" xmlns:w15="http://schemas.microsoft.com/office/word/2012/wordml" xmlns:wpg="http://schemas.microsoft.com/office/word/2010/wordprocessingGroup" xmlns:wpi="http://schemas.microsoft.com/office/word/2010/wordprocessingInk" xmlns:wne="http://schemas.microsoft.com/office/word/2006/wordml" xmlns:wps="http://schemas.microsoft.com/office/word/2010/wordprocessingShape" mc:Ignorable="w14 w15 wp14">
   <w:sdt>
     <w:sdtPr>
       <w:id w:val="1339736857"/>
@@ -20654,6 +20718,7 @@
         <w:docPartUnique/>
       </w:docPartObj>
     </w:sdtPr>
+    <w:sdtEndPr/>
     <w:sdtContent>
       <w:p>
         <w:pPr>
@@ -20669,7 +20734,10 @@
           <w:fldChar w:fldCharType="separate"/>
         </w:r>
         <w:r>
-          <w:t>2</w:t>
+          <w:rPr>
+            <w:noProof/>
+          </w:rPr>
+          <w:t>41</w:t>
         </w:r>
         <w:r>
           <w:fldChar w:fldCharType="end"/>
@@ -20686,7 +20754,7 @@
 </file>
 
 <file path=word/numbering.xml><?xml version="1.0" encoding="utf-8"?>
-<w:numbering xmlns:wpc="http://schemas.microsoft.com/office/word/2010/wordprocessingCanvas" xmlns:cx="http://schemas.microsoft.com/office/drawing/2014/chartex" xmlns:cx1="http://schemas.microsoft.com/office/drawing/2015/9/8/chartex" xmlns:cx2="http://schemas.microsoft.com/office/drawing/2015/10/21/chartex" xmlns:cx3="http://schemas.microsoft.com/office/drawing/2016/5/9/chartex" xmlns:cx4="http://schemas.microsoft.com/office/drawing/2016/5/10/chartex" xmlns:cx5="http://schemas.microsoft.com/office/drawing/2016/5/11/chartex" xmlns:cx6="http://schemas.microsoft.com/office/drawing/2016/5/12/chartex" xmlns:cx7="http://schemas.microsoft.com/office/drawing/2016/5/13/chartex" xmlns:cx8="http://schemas.microsoft.com/office/drawing/2016/5/14/chartex" xmlns:mc="http://schemas.openxmlformats.org/markup-compatibility/2006" xmlns:aink="http://schemas.microsoft.com/office/drawing/2016/ink" xmlns:am3d="http://schemas.microsoft.com/office/drawing/2017/model3d" xmlns:o="urn:schemas-microsoft-com:office:office" xmlns:r="http://schemas.openxmlformats.org/officeDocument/2006/relationships" xmlns:m="http://schemas.openxmlformats.org/officeDocument/2006/math" xmlns:v="urn:schemas-microsoft-com:vml" xmlns:wp14="http://schemas.microsoft.com/office/word/2010/wordprocessingDrawing" xmlns:wp="http://schemas.openxmlformats.org/drawingml/2006/wordprocessingDrawing" xmlns:w10="urn:schemas-microsoft-com:office:word" xmlns:w="http://schemas.openxmlformats.org/wordprocessingml/2006/main" xmlns:w14="http://schemas.microsoft.com/office/word/2010/wordml" xmlns:w15="http://schemas.microsoft.com/office/word/2012/wordml" xmlns:w16cex="http://schemas.microsoft.com/office/word/2018/wordml/cex" xmlns:w16cid="http://schemas.microsoft.com/office/word/2016/wordml/cid" xmlns:w16="http://schemas.microsoft.com/office/word/2018/wordml" xmlns:w16sdtdh="http://schemas.microsoft.com/office/word/2020/wordml/sdtdatahash" xmlns:w16se="http://schemas.microsoft.com/office/word/2015/wordml/symex" xmlns:wpg="http://schemas.microsoft.com/office/word/2010/wordprocessingGroup" xmlns:wpi="http://schemas.microsoft.com/office/word/2010/wordprocessingInk" xmlns:wne="http://schemas.microsoft.com/office/word/2006/wordml" xmlns:wps="http://schemas.microsoft.com/office/word/2010/wordprocessingShape" mc:Ignorable="w14 w15 w16se w16cid w16 w16cex w16sdtdh wp14">
+<w:numbering xmlns:wpc="http://schemas.microsoft.com/office/word/2010/wordprocessingCanvas" xmlns:mc="http://schemas.openxmlformats.org/markup-compatibility/2006" xmlns:o="urn:schemas-microsoft-com:office:office" xmlns:r="http://schemas.openxmlformats.org/officeDocument/2006/relationships" xmlns:m="http://schemas.openxmlformats.org/officeDocument/2006/math" xmlns:v="urn:schemas-microsoft-com:vml" xmlns:wp14="http://schemas.microsoft.com/office/word/2010/wordprocessingDrawing" xmlns:wp="http://schemas.openxmlformats.org/drawingml/2006/wordprocessingDrawing" xmlns:w10="urn:schemas-microsoft-com:office:word" xmlns:w="http://schemas.openxmlformats.org/wordprocessingml/2006/main" xmlns:w14="http://schemas.microsoft.com/office/word/2010/wordml" xmlns:w15="http://schemas.microsoft.com/office/word/2012/wordml" xmlns:wpg="http://schemas.microsoft.com/office/word/2010/wordprocessingGroup" xmlns:wpi="http://schemas.microsoft.com/office/word/2010/wordprocessingInk" xmlns:wne="http://schemas.microsoft.com/office/word/2006/wordml" xmlns:wps="http://schemas.microsoft.com/office/word/2010/wordprocessingShape" mc:Ignorable="w14 w15 wp14">
   <w:abstractNum w:abstractNumId="0" w15:restartNumberingAfterBreak="0">
     <w:nsid w:val="13456D73"/>
     <w:multiLevelType w:val="hybridMultilevel"/>
@@ -21363,7 +21431,7 @@
 </file>
 
 <file path=word/styles.xml><?xml version="1.0" encoding="utf-8"?>
-<w:styles xmlns:mc="http://schemas.openxmlformats.org/markup-compatibility/2006" xmlns:r="http://schemas.openxmlformats.org/officeDocument/2006/relationships" xmlns:w="http://schemas.openxmlformats.org/wordprocessingml/2006/main" xmlns:w14="http://schemas.microsoft.com/office/word/2010/wordml" xmlns:w15="http://schemas.microsoft.com/office/word/2012/wordml" xmlns:w16cex="http://schemas.microsoft.com/office/word/2018/wordml/cex" xmlns:w16cid="http://schemas.microsoft.com/office/word/2016/wordml/cid" xmlns:w16="http://schemas.microsoft.com/office/word/2018/wordml" xmlns:w16sdtdh="http://schemas.microsoft.com/office/word/2020/wordml/sdtdatahash" xmlns:w16se="http://schemas.microsoft.com/office/word/2015/wordml/symex" mc:Ignorable="w14 w15 w16se w16cid w16 w16cex w16sdtdh">
+<w:styles xmlns:mc="http://schemas.openxmlformats.org/markup-compatibility/2006" xmlns:r="http://schemas.openxmlformats.org/officeDocument/2006/relationships" xmlns:w="http://schemas.openxmlformats.org/wordprocessingml/2006/main" xmlns:w14="http://schemas.microsoft.com/office/word/2010/wordml" xmlns:w15="http://schemas.microsoft.com/office/word/2012/wordml" mc:Ignorable="w14 w15">
   <w:docDefaults>
     <w:rPrDefault>
       <w:rPr>
@@ -21375,7 +21443,7 @@
     </w:rPrDefault>
     <w:pPrDefault/>
   </w:docDefaults>
-  <w:latentStyles w:defLockedState="0" w:defUIPriority="99" w:defSemiHidden="0" w:defUnhideWhenUsed="0" w:defQFormat="0" w:count="376">
+  <w:latentStyles w:defLockedState="0" w:defUIPriority="99" w:defSemiHidden="0" w:defUnhideWhenUsed="0" w:defQFormat="0" w:count="371">
     <w:lsdException w:name="Normal" w:uiPriority="0" w:qFormat="1"/>
     <w:lsdException w:name="heading 1" w:uiPriority="9" w:qFormat="1"/>
     <w:lsdException w:name="heading 2" w:semiHidden="1" w:uiPriority="9" w:unhideWhenUsed="1" w:qFormat="1"/>
@@ -21747,11 +21815,6 @@
     <w:lsdException w:name="List Table 5 Dark Accent 6" w:uiPriority="50"/>
     <w:lsdException w:name="List Table 6 Colorful Accent 6" w:uiPriority="51"/>
     <w:lsdException w:name="List Table 7 Colorful Accent 6" w:uiPriority="52"/>
-    <w:lsdException w:name="Mention" w:semiHidden="1" w:unhideWhenUsed="1"/>
-    <w:lsdException w:name="Smart Hyperlink" w:semiHidden="1" w:unhideWhenUsed="1"/>
-    <w:lsdException w:name="Hashtag" w:semiHidden="1" w:unhideWhenUsed="1"/>
-    <w:lsdException w:name="Unresolved Mention" w:semiHidden="1" w:unhideWhenUsed="1"/>
-    <w:lsdException w:name="Smart Link" w:semiHidden="1" w:unhideWhenUsed="1"/>
   </w:latentStyles>
   <w:style w:type="paragraph" w:default="1" w:styleId="Normal">
     <w:name w:val="Normal"/>
@@ -21873,7 +21936,7 @@
       <w:u w:val="single"/>
     </w:rPr>
   </w:style>
-  <w:style w:type="character" w:styleId="MenoPendente">
+  <w:style w:type="character" w:customStyle="1" w:styleId="UnresolvedMention">
     <w:name w:val="Unresolved Mention"/>
     <w:basedOn w:val="Fontepargpadro"/>
     <w:uiPriority w:val="99"/>
@@ -22327,7 +22390,7 @@
 </file>
 
 <file path=customXml/itemProps1.xml><?xml version="1.0" encoding="utf-8"?>
-<ds:datastoreItem xmlns:ds="http://schemas.openxmlformats.org/officeDocument/2006/customXml" ds:itemID="{0BD960FC-E306-4C4B-AF55-10E9EFB4D8E0}">
+<ds:datastoreItem xmlns:ds="http://schemas.openxmlformats.org/officeDocument/2006/customXml" ds:itemID="{EA4D9B5D-F79C-4E1A-9BE2-AC4E9DB75FB6}">
   <ds:schemaRefs>
     <ds:schemaRef ds:uri="http://schemas.openxmlformats.org/officeDocument/2006/bibliography"/>
   </ds:schemaRefs>

</xml_diff>